<commit_message>
Enhance CMS documentation and member management features. Updated README for clarity, added memberType dataset support in validation script, and refactored member loading logic to categorize members by type. Adjusted CSS for improved layout and visual consistency.
</commit_message>
<xml_diff>
--- a/contents/articles/member/1.docx
+++ b/contents/articles/member/1.docx
@@ -8,43 +8,42 @@
       </w:pPr>
       <w:r>
         <w:rPr>
-          <w:rFonts w:hint="eastAsia"/>
+          <w:rFonts w:ascii="Hiragino Sans W4" w:eastAsia="Hiragino Sans W4" w:cs="Hiragino Sans W4" w:hint="eastAsia"/>
+          <w:color w:val="000000"/>
+          <w:kern w:val="0"/>
+          <w:sz w:val="52"/>
+          <w:szCs w:val="52"/>
         </w:rPr>
-        <w:t>サンプル記事</w:t>
+        <w:t>森野</w:t>
       </w:r>
-    </w:p>
-    <w:p>
-      <w:pPr>
-        <w:pStyle w:val="1"/>
-      </w:pPr>
       <w:r>
-        <w:t>H1</w:t>
+        <w:rPr>
+          <w:rFonts w:ascii="Hiragino Sans W4" w:eastAsia="Hiragino Sans W4" w:cs="Hiragino Sans W4"/>
+          <w:color w:val="000000"/>
+          <w:kern w:val="0"/>
+          <w:sz w:val="52"/>
+          <w:szCs w:val="52"/>
+        </w:rPr>
+        <w:t xml:space="preserve"> </w:t>
+      </w:r>
+      <w:r>
+        <w:rPr>
+          <w:rFonts w:ascii="Hiragino Sans W4" w:eastAsia="Hiragino Sans W4" w:cs="Hiragino Sans W4" w:hint="eastAsia"/>
+          <w:color w:val="000000"/>
+          <w:kern w:val="0"/>
+          <w:sz w:val="52"/>
+          <w:szCs w:val="52"/>
+        </w:rPr>
+        <w:t>博章</w:t>
       </w:r>
     </w:p>
     <w:p>
       <w:r>
-        <w:rPr>
-          <w:rFonts w:hint="eastAsia"/>
-        </w:rPr>
-        <w:t>テキスト</w:t>
-      </w:r>
-    </w:p>
-    <w:p>
-      <w:pPr>
-        <w:rPr>
-          <w:rFonts w:hint="eastAsia"/>
-        </w:rPr>
-      </w:pPr>
-      <w:r>
-        <w:rPr>
-          <w:rFonts w:hint="eastAsia"/>
-          <w:noProof/>
-        </w:rPr>
         <w:drawing>
-          <wp:inline distT="0" distB="0" distL="0" distR="0" wp14:anchorId="2E44C32F" wp14:editId="1D7E5456">
-            <wp:extent cx="5400040" cy="3599815"/>
+          <wp:inline distT="0" distB="0" distL="0" distR="0" wp14:anchorId="00DF123E" wp14:editId="62531E2F">
+            <wp:extent cx="406400" cy="419100"/>
             <wp:effectExtent l="0" t="0" r="0" b="0"/>
-            <wp:docPr id="675648746" name="図 1" descr="人, 屋内, ノートパソコン, コンピュータ が含まれている画像&#10;&#10;AI 生成コンテンツは誤りを含む可能性があります。"/>
+            <wp:docPr id="1248747001" name="図 1" descr="男性の顔&#10;&#10;AI 生成コンテンツは誤りを含む可能性があります。"/>
             <wp:cNvGraphicFramePr>
               <a:graphicFrameLocks xmlns:a="http://schemas.openxmlformats.org/drawingml/2006/main" noChangeAspect="1"/>
             </wp:cNvGraphicFramePr>
@@ -52,17 +51,11 @@
               <a:graphicData uri="http://schemas.openxmlformats.org/drawingml/2006/picture">
                 <pic:pic xmlns:pic="http://schemas.openxmlformats.org/drawingml/2006/picture">
                   <pic:nvPicPr>
-                    <pic:cNvPr id="675648746" name="図 1" descr="人, 屋内, ノートパソコン, コンピュータ が含まれている画像&#10;&#10;AI 生成コンテンツは誤りを含む可能性があります。"/>
+                    <pic:cNvPr id="1248747001" name="図 1" descr="男性の顔&#10;&#10;AI 生成コンテンツは誤りを含む可能性があります。"/>
                     <pic:cNvPicPr/>
                   </pic:nvPicPr>
                   <pic:blipFill>
-                    <a:blip r:embed="rId5">
-                      <a:extLst>
-                        <a:ext uri="{28A0092B-C50C-407E-A947-70E740481C1C}">
-                          <a14:useLocalDpi xmlns:a14="http://schemas.microsoft.com/office/drawing/2010/main" val="0"/>
-                        </a:ext>
-                      </a:extLst>
-                    </a:blip>
+                    <a:blip r:embed="rId5"/>
                     <a:stretch>
                       <a:fillRect/>
                     </a:stretch>
@@ -70,7 +63,7 @@
                   <pic:spPr>
                     <a:xfrm>
                       <a:off x="0" y="0"/>
-                      <a:ext cx="5400040" cy="3599815"/>
+                      <a:ext cx="406400" cy="419100"/>
                     </a:xfrm>
                     <a:prstGeom prst="rect">
                       <a:avLst/>
@@ -85,10 +78,13 @@
     </w:p>
     <w:p>
       <w:pPr>
-        <w:pStyle w:val="2"/>
+        <w:pStyle w:val="1"/>
       </w:pPr>
       <w:r>
-        <w:t>H2</w:t>
+        <w:rPr>
+          <w:rFonts w:hint="eastAsia"/>
+        </w:rPr>
+        <w:t>所属</w:t>
       </w:r>
     </w:p>
     <w:p>
@@ -96,97 +92,26 @@
         <w:rPr>
           <w:rFonts w:hint="eastAsia"/>
         </w:rPr>
-        <w:t>テキスト</w:t>
+        <w:t>芝浦工業大学　工学部　情報通信工学科</w:t>
       </w:r>
     </w:p>
     <w:p>
       <w:pPr>
-        <w:pStyle w:val="3"/>
-      </w:pPr>
-      <w:r>
-        <w:t>H3</w:t>
-      </w:r>
-    </w:p>
-    <w:p>
-      <w:pPr>
-        <w:pStyle w:val="a9"/>
-        <w:numPr>
-          <w:ilvl w:val="0"/>
-          <w:numId w:val="3"/>
-        </w:numPr>
+        <w:pStyle w:val="1"/>
       </w:pPr>
       <w:r>
         <w:rPr>
           <w:rFonts w:hint="eastAsia"/>
         </w:rPr>
-        <w:t>ああ</w:t>
+        <w:t>職位</w:t>
       </w:r>
     </w:p>
     <w:p>
-      <w:pPr>
-        <w:pStyle w:val="a9"/>
-        <w:numPr>
-          <w:ilvl w:val="0"/>
-          <w:numId w:val="3"/>
-        </w:numPr>
-        <w:rPr>
-          <w:rFonts w:hint="eastAsia"/>
-        </w:rPr>
-      </w:pPr>
       <w:r>
         <w:rPr>
           <w:rFonts w:hint="eastAsia"/>
         </w:rPr>
-        <w:t>ああ</w:t>
-      </w:r>
-    </w:p>
-    <w:p>
-      <w:pPr>
-        <w:pStyle w:val="4"/>
-      </w:pPr>
-      <w:r>
-        <w:t>H4</w:t>
-      </w:r>
-    </w:p>
-    <w:p>
-      <w:pPr>
-        <w:pStyle w:val="2"/>
-        <w:rPr>
-          <w:rFonts w:hint="eastAsia"/>
-        </w:rPr>
-      </w:pPr>
-      <w:r>
-        <w:t>H2</w:t>
-      </w:r>
-    </w:p>
-    <w:p>
-      <w:pPr>
-        <w:pStyle w:val="a9"/>
-        <w:numPr>
-          <w:ilvl w:val="0"/>
-          <w:numId w:val="5"/>
-        </w:numPr>
-      </w:pPr>
-      <w:r>
-        <w:rPr>
-          <w:rFonts w:hint="eastAsia"/>
-        </w:rPr>
-        <w:t>番号</w:t>
-      </w:r>
-    </w:p>
-    <w:p>
-      <w:pPr>
-        <w:pStyle w:val="a9"/>
-        <w:numPr>
-          <w:ilvl w:val="0"/>
-          <w:numId w:val="5"/>
-        </w:numPr>
-      </w:pPr>
-      <w:r>
-        <w:rPr>
-          <w:rFonts w:hint="eastAsia"/>
-        </w:rPr>
-        <w:t>番号</w:t>
+        <w:t>教授</w:t>
       </w:r>
     </w:p>
     <w:sectPr>
@@ -1330,7 +1255,6 @@
   <w:style w:type="character" w:default="1" w:styleId="a0">
     <w:name w:val="Default Paragraph Font"/>
     <w:uiPriority w:val="1"/>
-    <w:semiHidden/>
     <w:unhideWhenUsed/>
   </w:style>
   <w:style w:type="table" w:default="1" w:styleId="a1">

</xml_diff>